<commit_message>
📝 (changes): Change picture location
</commit_message>
<xml_diff>
--- a/Year3/Programming_Language_6237/Ex6/Exercise 6.docx
+++ b/Year3/Programming_Language_6237/Ex6/Exercise 6.docx
@@ -1748,7 +1748,7 @@
     <w:p>
       <w:pPr>
         <w:rPr>
-          <w:rFonts w:ascii="TH Sarabun New" w:hAnsi="TH Sarabun New" w:cs="TH Sarabun New" w:hint="cs"/>
+          <w:rFonts w:ascii="TH Sarabun New" w:hAnsi="TH Sarabun New" w:cs="TH Sarabun New"/>
           <w:sz w:val="32"/>
           <w:szCs w:val="32"/>
         </w:rPr>
@@ -1762,13 +1762,13 @@
           <w:cs/>
         </w:rPr>
         <w:drawing>
-          <wp:anchor distT="0" distB="0" distL="114300" distR="114300" simplePos="0" relativeHeight="251659264" behindDoc="0" locked="0" layoutInCell="1" allowOverlap="1" wp14:anchorId="2F9EA926" wp14:editId="7F8311FD">
+          <wp:anchor distT="0" distB="0" distL="114300" distR="114300" simplePos="0" relativeHeight="251659264" behindDoc="0" locked="0" layoutInCell="1" allowOverlap="1" wp14:anchorId="2F9EA926" wp14:editId="2B0D5E32">
             <wp:simplePos x="0" y="0"/>
             <wp:positionH relativeFrom="margin">
-              <wp:posOffset>2218055</wp:posOffset>
+              <wp:posOffset>5202555</wp:posOffset>
             </wp:positionH>
             <wp:positionV relativeFrom="paragraph">
-              <wp:posOffset>2913380</wp:posOffset>
+              <wp:posOffset>1211580</wp:posOffset>
             </wp:positionV>
             <wp:extent cx="1295400" cy="781050"/>
             <wp:effectExtent l="0" t="0" r="0" b="0"/>
@@ -1819,10 +1819,10 @@
           <w:szCs w:val="32"/>
         </w:rPr>
         <w:drawing>
-          <wp:anchor distT="0" distB="0" distL="114300" distR="114300" simplePos="0" relativeHeight="251658240" behindDoc="0" locked="0" layoutInCell="1" allowOverlap="1" wp14:anchorId="2C806B24" wp14:editId="24699869">
+          <wp:anchor distT="0" distB="0" distL="114300" distR="114300" simplePos="0" relativeHeight="251658240" behindDoc="0" locked="0" layoutInCell="1" allowOverlap="1" wp14:anchorId="2C806B24" wp14:editId="249AC847">
             <wp:simplePos x="0" y="0"/>
             <wp:positionH relativeFrom="margin">
-              <wp:posOffset>-15240</wp:posOffset>
+              <wp:posOffset>-624840</wp:posOffset>
             </wp:positionH>
             <wp:positionV relativeFrom="paragraph">
               <wp:posOffset>768350</wp:posOffset>

</xml_diff>